<commit_message>
Update 9/14/2023 9:21PM EST
Updates as of 9:21PM EST on 9/14/2023.
</commit_message>
<xml_diff>
--- a/&SPECIFIC/&MOUTH WAR CRIME PREVENTION/20230914 - MCE123 Technology Development - Mouth War Crime Prevention Security Systems - v1.0.1.14.docx
+++ b/&SPECIFIC/&MOUTH WAR CRIME PREVENTION/20230914 - MCE123 Technology Development - Mouth War Crime Prevention Security Systems - v1.0.1.14.docx
@@ -207,7 +207,7 @@
           <w:sz w:val="28"/>
           <w:szCs w:val="28"/>
         </w:rPr>
-        <w:t>9/14/2023 2:58:13 AM</w:t>
+        <w:t>9/14/2023 4:10:45 PM</w:t>
       </w:r>
     </w:p>
     <w:p>
@@ -536,7 +536,6 @@
         </w:rPr>
         <w:t>NEVER BE ALLOWED</w:t>
       </w:r>
-      <w:proofErr w:type="gramStart"/>
       <w:r>
         <w:rPr>
           <w:rFonts w:ascii="Courier New" w:hAnsi="Courier New" w:cs="Courier New"/>
@@ -554,11 +553,7 @@
         <w:t xml:space="preserve"> </w:t>
       </w:r>
       <w:r>
-        <w:t xml:space="preserve">  </w:t>
-      </w:r>
-      <w:proofErr w:type="gramEnd"/>
-      <w:r>
-        <w:t xml:space="preserve">                          </w:t>
+        <w:t xml:space="preserve">                            </w:t>
       </w:r>
       <w:r>
         <w:rPr>
@@ -1250,6 +1245,132 @@
           <w:bCs/>
           <w:color w:val="FF0000"/>
         </w:rPr>
+        <w:t>EVIL LAUGH</w:t>
+      </w:r>
+      <w:r>
+        <w:rPr>
+          <w:b/>
+          <w:bCs/>
+        </w:rPr>
+        <w:t>;</w:t>
+      </w:r>
+    </w:p>
+    <w:p>
+      <w:pPr>
+        <w:ind w:left="360"/>
+        <w:jc w:val="both"/>
+        <w:rPr>
+          <w:b/>
+          <w:bCs/>
+        </w:rPr>
+      </w:pPr>
+      <w:r>
+        <w:tab/>
+      </w:r>
+      <w:r>
+        <w:rPr>
+          <w:u w:val="single"/>
+        </w:rPr>
+        <w:t>PREVENTION SECURITY SYSTEM</w:t>
+      </w:r>
+      <w:r>
+        <w:rPr>
+          <w:u w:val="single"/>
+        </w:rPr>
+        <w:t>:</w:t>
+      </w:r>
+      <w:r>
+        <w:t xml:space="preserve"> </w:t>
+      </w:r>
+      <w:r>
+        <w:rPr>
+          <w:b/>
+          <w:bCs/>
+          <w:color w:val="FF0000"/>
+        </w:rPr>
+        <w:t xml:space="preserve">ANY </w:t>
+      </w:r>
+      <w:r>
+        <w:rPr>
+          <w:b/>
+          <w:bCs/>
+          <w:color w:val="FF0000"/>
+        </w:rPr>
+        <w:t>E</w:t>
+      </w:r>
+      <w:r>
+        <w:rPr>
+          <w:b/>
+          <w:bCs/>
+          <w:color w:val="FF0000"/>
+        </w:rPr>
+        <w:t>VIL</w:t>
+      </w:r>
+      <w:r>
+        <w:rPr>
+          <w:b/>
+          <w:bCs/>
+          <w:color w:val="FF0000"/>
+        </w:rPr>
+        <w:t xml:space="preserve"> </w:t>
+      </w:r>
+      <w:r>
+        <w:rPr>
+          <w:b/>
+          <w:bCs/>
+          <w:color w:val="FF0000"/>
+        </w:rPr>
+        <w:t>SMILE</w:t>
+      </w:r>
+      <w:r>
+        <w:rPr>
+          <w:b/>
+          <w:bCs/>
+        </w:rPr>
+        <w:t>;</w:t>
+      </w:r>
+    </w:p>
+    <w:p>
+      <w:pPr>
+        <w:ind w:left="360"/>
+        <w:jc w:val="both"/>
+        <w:rPr>
+          <w:b/>
+          <w:bCs/>
+        </w:rPr>
+      </w:pPr>
+      <w:r>
+        <w:tab/>
+      </w:r>
+      <w:r>
+        <w:rPr>
+          <w:u w:val="single"/>
+        </w:rPr>
+        <w:t>PREVENTION SECURITY SYSTEM</w:t>
+      </w:r>
+      <w:r>
+        <w:rPr>
+          <w:u w:val="single"/>
+        </w:rPr>
+        <w:t>:</w:t>
+      </w:r>
+      <w:r>
+        <w:t xml:space="preserve"> </w:t>
+      </w:r>
+      <w:r>
+        <w:rPr>
+          <w:b/>
+          <w:bCs/>
+          <w:color w:val="FF0000"/>
+        </w:rPr>
+        <w:t xml:space="preserve">ANY </w:t>
+      </w:r>
+      <w:r>
+        <w:rPr>
+          <w:b/>
+          <w:bCs/>
+          <w:color w:val="FF0000"/>
+        </w:rPr>
         <w:t>EXCESSIVE HICCUPS</w:t>
       </w:r>
       <w:r>
@@ -1403,109 +1524,7 @@
           <w:bCs/>
           <w:color w:val="FF0000"/>
         </w:rPr>
-        <w:t>FORCED LAUGHING</w:t>
-      </w:r>
-      <w:r>
-        <w:rPr>
-          <w:b/>
-          <w:bCs/>
-        </w:rPr>
-        <w:t>;</w:t>
-      </w:r>
-    </w:p>
-    <w:p>
-      <w:pPr>
-        <w:ind w:left="360"/>
-        <w:jc w:val="both"/>
-        <w:rPr>
-          <w:b/>
-          <w:bCs/>
-        </w:rPr>
-      </w:pPr>
-      <w:r>
-        <w:tab/>
-      </w:r>
-      <w:r>
-        <w:rPr>
-          <w:u w:val="single"/>
-        </w:rPr>
-        <w:t>PREVENTION SECURITY SYSTEM</w:t>
-      </w:r>
-      <w:r>
-        <w:rPr>
-          <w:u w:val="single"/>
-        </w:rPr>
-        <w:t>:</w:t>
-      </w:r>
-      <w:r>
-        <w:t xml:space="preserve"> </w:t>
-      </w:r>
-      <w:r>
-        <w:rPr>
-          <w:b/>
-          <w:bCs/>
-          <w:color w:val="FF0000"/>
-        </w:rPr>
-        <w:t xml:space="preserve">ANY </w:t>
-      </w:r>
-      <w:r>
-        <w:rPr>
-          <w:b/>
-          <w:bCs/>
-          <w:color w:val="FF0000"/>
-        </w:rPr>
-        <w:t>FORCED SMILING</w:t>
-      </w:r>
-      <w:r>
-        <w:rPr>
-          <w:b/>
-          <w:bCs/>
-        </w:rPr>
-        <w:t>;</w:t>
-      </w:r>
-    </w:p>
-    <w:p>
-      <w:pPr>
-        <w:ind w:left="360"/>
-        <w:jc w:val="both"/>
-        <w:rPr>
-          <w:b/>
-          <w:bCs/>
-        </w:rPr>
-      </w:pPr>
-      <w:r>
-        <w:tab/>
-      </w:r>
-      <w:r>
-        <w:rPr>
-          <w:u w:val="single"/>
-        </w:rPr>
-        <w:t>PREVENTION SECURITY SYSTEM</w:t>
-      </w:r>
-      <w:r>
-        <w:rPr>
-          <w:u w:val="single"/>
-        </w:rPr>
-        <w:t>:</w:t>
-      </w:r>
-      <w:r>
-        <w:t xml:space="preserve"> </w:t>
-      </w:r>
-      <w:r>
-        <w:rPr>
-          <w:b/>
-          <w:bCs/>
-          <w:color w:val="FF0000"/>
-        </w:rPr>
-        <w:t xml:space="preserve">ANY </w:t>
-      </w:r>
-      <w:r>
-        <w:rPr>
-          <w:b/>
-          <w:bCs/>
-          <w:color w:val="FF0000"/>
-        </w:rPr>
-        <w:t>GO SMOKE</w:t>
+        <w:t>FORCED LAUGH</w:t>
       </w:r>
       <w:r>
         <w:rPr>
@@ -1557,6 +1576,212 @@
           <w:bCs/>
           <w:color w:val="FF0000"/>
         </w:rPr>
+        <w:t>FORCED LAUGHING</w:t>
+      </w:r>
+      <w:r>
+        <w:rPr>
+          <w:b/>
+          <w:bCs/>
+        </w:rPr>
+        <w:t>;</w:t>
+      </w:r>
+    </w:p>
+    <w:p>
+      <w:pPr>
+        <w:ind w:left="360"/>
+        <w:jc w:val="both"/>
+        <w:rPr>
+          <w:b/>
+          <w:bCs/>
+        </w:rPr>
+      </w:pPr>
+      <w:r>
+        <w:rPr>
+          <w:u w:val="single"/>
+        </w:rPr>
+        <w:t>PREVENTION SECURITY SYSTEM</w:t>
+      </w:r>
+      <w:r>
+        <w:rPr>
+          <w:u w:val="single"/>
+        </w:rPr>
+        <w:t>:</w:t>
+      </w:r>
+      <w:r>
+        <w:t xml:space="preserve"> </w:t>
+      </w:r>
+      <w:r>
+        <w:rPr>
+          <w:b/>
+          <w:bCs/>
+          <w:color w:val="FF0000"/>
+        </w:rPr>
+        <w:t xml:space="preserve">ANY </w:t>
+      </w:r>
+      <w:r>
+        <w:rPr>
+          <w:b/>
+          <w:bCs/>
+          <w:color w:val="FF0000"/>
+        </w:rPr>
+        <w:t xml:space="preserve">FORCED </w:t>
+      </w:r>
+      <w:r>
+        <w:rPr>
+          <w:b/>
+          <w:bCs/>
+          <w:color w:val="FF0000"/>
+        </w:rPr>
+        <w:t>SMILE</w:t>
+      </w:r>
+      <w:r>
+        <w:rPr>
+          <w:b/>
+          <w:bCs/>
+        </w:rPr>
+        <w:t>;</w:t>
+      </w:r>
+    </w:p>
+    <w:p>
+      <w:pPr>
+        <w:ind w:left="360" w:firstLine="360"/>
+        <w:jc w:val="both"/>
+        <w:rPr>
+          <w:b/>
+          <w:bCs/>
+        </w:rPr>
+      </w:pPr>
+      <w:r>
+        <w:rPr>
+          <w:u w:val="single"/>
+        </w:rPr>
+        <w:t>PREVENTION SECURITY SYSTEM</w:t>
+      </w:r>
+      <w:r>
+        <w:rPr>
+          <w:u w:val="single"/>
+        </w:rPr>
+        <w:t>:</w:t>
+      </w:r>
+      <w:r>
+        <w:t xml:space="preserve"> </w:t>
+      </w:r>
+      <w:r>
+        <w:rPr>
+          <w:b/>
+          <w:bCs/>
+          <w:color w:val="FF0000"/>
+        </w:rPr>
+        <w:t xml:space="preserve">ANY </w:t>
+      </w:r>
+      <w:r>
+        <w:rPr>
+          <w:b/>
+          <w:bCs/>
+          <w:color w:val="FF0000"/>
+        </w:rPr>
+        <w:t>FORCED SMILING</w:t>
+      </w:r>
+      <w:r>
+        <w:rPr>
+          <w:b/>
+          <w:bCs/>
+        </w:rPr>
+        <w:t>;</w:t>
+      </w:r>
+    </w:p>
+    <w:p>
+      <w:pPr>
+        <w:ind w:left="360"/>
+        <w:jc w:val="both"/>
+        <w:rPr>
+          <w:b/>
+          <w:bCs/>
+        </w:rPr>
+      </w:pPr>
+      <w:r>
+        <w:tab/>
+      </w:r>
+      <w:r>
+        <w:rPr>
+          <w:u w:val="single"/>
+        </w:rPr>
+        <w:t>PREVENTION SECURITY SYSTEM</w:t>
+      </w:r>
+      <w:r>
+        <w:rPr>
+          <w:u w:val="single"/>
+        </w:rPr>
+        <w:t>:</w:t>
+      </w:r>
+      <w:r>
+        <w:t xml:space="preserve"> </w:t>
+      </w:r>
+      <w:r>
+        <w:rPr>
+          <w:b/>
+          <w:bCs/>
+          <w:color w:val="FF0000"/>
+        </w:rPr>
+        <w:t xml:space="preserve">ANY </w:t>
+      </w:r>
+      <w:r>
+        <w:rPr>
+          <w:b/>
+          <w:bCs/>
+          <w:color w:val="FF0000"/>
+        </w:rPr>
+        <w:t>GO SMOKE</w:t>
+      </w:r>
+      <w:r>
+        <w:rPr>
+          <w:b/>
+          <w:bCs/>
+        </w:rPr>
+        <w:t>;</w:t>
+      </w:r>
+    </w:p>
+    <w:p>
+      <w:pPr>
+        <w:ind w:left="360"/>
+        <w:jc w:val="both"/>
+        <w:rPr>
+          <w:b/>
+          <w:bCs/>
+        </w:rPr>
+      </w:pPr>
+      <w:r>
+        <w:tab/>
+      </w:r>
+      <w:r>
+        <w:rPr>
+          <w:u w:val="single"/>
+        </w:rPr>
+        <w:t>PREVENTION SECURITY SYSTEM</w:t>
+      </w:r>
+      <w:r>
+        <w:rPr>
+          <w:u w:val="single"/>
+        </w:rPr>
+        <w:t>:</w:t>
+      </w:r>
+      <w:r>
+        <w:t xml:space="preserve"> </w:t>
+      </w:r>
+      <w:r>
+        <w:rPr>
+          <w:b/>
+          <w:bCs/>
+          <w:color w:val="FF0000"/>
+        </w:rPr>
+        <w:t xml:space="preserve">ANY </w:t>
+      </w:r>
+      <w:r>
+        <w:rPr>
+          <w:b/>
+          <w:bCs/>
+          <w:color w:val="FF0000"/>
+        </w:rPr>
         <w:t>GRUMBLE</w:t>
       </w:r>
       <w:r>
@@ -2425,210 +2650,6 @@
           <w:color w:val="FF0000"/>
         </w:rPr>
         <w:t>MOUTH SORE</w:t>
-      </w:r>
-      <w:r>
-        <w:rPr>
-          <w:b/>
-          <w:bCs/>
-        </w:rPr>
-        <w:t>;</w:t>
-      </w:r>
-    </w:p>
-    <w:p>
-      <w:pPr>
-        <w:ind w:left="360"/>
-        <w:jc w:val="both"/>
-        <w:rPr>
-          <w:b/>
-          <w:bCs/>
-        </w:rPr>
-      </w:pPr>
-      <w:r>
-        <w:tab/>
-      </w:r>
-      <w:r>
-        <w:rPr>
-          <w:u w:val="single"/>
-        </w:rPr>
-        <w:t>PREVENTION SECURITY SYSTEM</w:t>
-      </w:r>
-      <w:r>
-        <w:rPr>
-          <w:u w:val="single"/>
-        </w:rPr>
-        <w:t>:</w:t>
-      </w:r>
-      <w:r>
-        <w:t xml:space="preserve"> </w:t>
-      </w:r>
-      <w:r>
-        <w:rPr>
-          <w:b/>
-          <w:bCs/>
-          <w:color w:val="FF0000"/>
-        </w:rPr>
-        <w:t xml:space="preserve">ANY </w:t>
-      </w:r>
-      <w:r>
-        <w:rPr>
-          <w:b/>
-          <w:bCs/>
-          <w:color w:val="FF0000"/>
-        </w:rPr>
-        <w:t>MOUTH WARRANT</w:t>
-      </w:r>
-      <w:r>
-        <w:rPr>
-          <w:b/>
-          <w:bCs/>
-        </w:rPr>
-        <w:t>;</w:t>
-      </w:r>
-    </w:p>
-    <w:p>
-      <w:pPr>
-        <w:ind w:left="360"/>
-        <w:jc w:val="both"/>
-        <w:rPr>
-          <w:b/>
-          <w:bCs/>
-        </w:rPr>
-      </w:pPr>
-      <w:r>
-        <w:tab/>
-      </w:r>
-      <w:r>
-        <w:rPr>
-          <w:u w:val="single"/>
-        </w:rPr>
-        <w:t>PREVENTION SECURITY SYSTEM</w:t>
-      </w:r>
-      <w:r>
-        <w:rPr>
-          <w:u w:val="single"/>
-        </w:rPr>
-        <w:t>:</w:t>
-      </w:r>
-      <w:r>
-        <w:t xml:space="preserve"> </w:t>
-      </w:r>
-      <w:r>
-        <w:rPr>
-          <w:b/>
-          <w:bCs/>
-          <w:color w:val="FF0000"/>
-        </w:rPr>
-        <w:t xml:space="preserve">ANY </w:t>
-      </w:r>
-      <w:r>
-        <w:rPr>
-          <w:b/>
-          <w:bCs/>
-          <w:color w:val="FF0000"/>
-        </w:rPr>
-        <w:t>PILL POP</w:t>
-      </w:r>
-      <w:r>
-        <w:rPr>
-          <w:b/>
-          <w:bCs/>
-        </w:rPr>
-        <w:t>;</w:t>
-      </w:r>
-    </w:p>
-    <w:p>
-      <w:pPr>
-        <w:ind w:left="360"/>
-        <w:jc w:val="both"/>
-        <w:rPr>
-          <w:b/>
-          <w:bCs/>
-        </w:rPr>
-      </w:pPr>
-      <w:r>
-        <w:tab/>
-      </w:r>
-      <w:r>
-        <w:rPr>
-          <w:u w:val="single"/>
-        </w:rPr>
-        <w:t>PREVENTION SECURITY SYSTEM</w:t>
-      </w:r>
-      <w:r>
-        <w:rPr>
-          <w:u w:val="single"/>
-        </w:rPr>
-        <w:t>:</w:t>
-      </w:r>
-      <w:r>
-        <w:t xml:space="preserve"> </w:t>
-      </w:r>
-      <w:r>
-        <w:rPr>
-          <w:b/>
-          <w:bCs/>
-          <w:color w:val="FF0000"/>
-        </w:rPr>
-        <w:t xml:space="preserve">ANY </w:t>
-      </w:r>
-      <w:r>
-        <w:rPr>
-          <w:b/>
-          <w:bCs/>
-          <w:color w:val="FF0000"/>
-        </w:rPr>
-        <w:t>SLURP</w:t>
-      </w:r>
-      <w:r>
-        <w:rPr>
-          <w:b/>
-          <w:bCs/>
-        </w:rPr>
-        <w:t>;</w:t>
-      </w:r>
-    </w:p>
-    <w:p>
-      <w:pPr>
-        <w:ind w:left="360"/>
-        <w:jc w:val="both"/>
-        <w:rPr>
-          <w:b/>
-          <w:bCs/>
-        </w:rPr>
-      </w:pPr>
-      <w:r>
-        <w:tab/>
-      </w:r>
-      <w:r>
-        <w:rPr>
-          <w:u w:val="single"/>
-        </w:rPr>
-        <w:t>PREVENTION SECURITY SYSTEM</w:t>
-      </w:r>
-      <w:r>
-        <w:rPr>
-          <w:u w:val="single"/>
-        </w:rPr>
-        <w:t>:</w:t>
-      </w:r>
-      <w:r>
-        <w:t xml:space="preserve"> </w:t>
-      </w:r>
-      <w:r>
-        <w:rPr>
-          <w:b/>
-          <w:bCs/>
-          <w:color w:val="FF0000"/>
-        </w:rPr>
-        <w:t xml:space="preserve">ANY </w:t>
-      </w:r>
-      <w:r>
-        <w:rPr>
-          <w:b/>
-          <w:bCs/>
-          <w:color w:val="FF0000"/>
-        </w:rPr>
-        <w:t>SMART SMILE</w:t>
       </w:r>
       <w:r>
         <w:rPr>
@@ -2680,6 +2701,210 @@
           <w:bCs/>
           <w:color w:val="FF0000"/>
         </w:rPr>
+        <w:t>MOUTH WARRANT</w:t>
+      </w:r>
+      <w:r>
+        <w:rPr>
+          <w:b/>
+          <w:bCs/>
+        </w:rPr>
+        <w:t>;</w:t>
+      </w:r>
+    </w:p>
+    <w:p>
+      <w:pPr>
+        <w:ind w:left="360"/>
+        <w:jc w:val="both"/>
+        <w:rPr>
+          <w:b/>
+          <w:bCs/>
+        </w:rPr>
+      </w:pPr>
+      <w:r>
+        <w:tab/>
+      </w:r>
+      <w:r>
+        <w:rPr>
+          <w:u w:val="single"/>
+        </w:rPr>
+        <w:t>PREVENTION SECURITY SYSTEM</w:t>
+      </w:r>
+      <w:r>
+        <w:rPr>
+          <w:u w:val="single"/>
+        </w:rPr>
+        <w:t>:</w:t>
+      </w:r>
+      <w:r>
+        <w:t xml:space="preserve"> </w:t>
+      </w:r>
+      <w:r>
+        <w:rPr>
+          <w:b/>
+          <w:bCs/>
+          <w:color w:val="FF0000"/>
+        </w:rPr>
+        <w:t xml:space="preserve">ANY </w:t>
+      </w:r>
+      <w:r>
+        <w:rPr>
+          <w:b/>
+          <w:bCs/>
+          <w:color w:val="FF0000"/>
+        </w:rPr>
+        <w:t>PILL POP</w:t>
+      </w:r>
+      <w:r>
+        <w:rPr>
+          <w:b/>
+          <w:bCs/>
+        </w:rPr>
+        <w:t>;</w:t>
+      </w:r>
+    </w:p>
+    <w:p>
+      <w:pPr>
+        <w:ind w:left="360"/>
+        <w:jc w:val="both"/>
+        <w:rPr>
+          <w:b/>
+          <w:bCs/>
+        </w:rPr>
+      </w:pPr>
+      <w:r>
+        <w:tab/>
+      </w:r>
+      <w:r>
+        <w:rPr>
+          <w:u w:val="single"/>
+        </w:rPr>
+        <w:t>PREVENTION SECURITY SYSTEM</w:t>
+      </w:r>
+      <w:r>
+        <w:rPr>
+          <w:u w:val="single"/>
+        </w:rPr>
+        <w:t>:</w:t>
+      </w:r>
+      <w:r>
+        <w:t xml:space="preserve"> </w:t>
+      </w:r>
+      <w:r>
+        <w:rPr>
+          <w:b/>
+          <w:bCs/>
+          <w:color w:val="FF0000"/>
+        </w:rPr>
+        <w:t xml:space="preserve">ANY </w:t>
+      </w:r>
+      <w:r>
+        <w:rPr>
+          <w:b/>
+          <w:bCs/>
+          <w:color w:val="FF0000"/>
+        </w:rPr>
+        <w:t>SLURP</w:t>
+      </w:r>
+      <w:r>
+        <w:rPr>
+          <w:b/>
+          <w:bCs/>
+        </w:rPr>
+        <w:t>;</w:t>
+      </w:r>
+    </w:p>
+    <w:p>
+      <w:pPr>
+        <w:ind w:left="360"/>
+        <w:jc w:val="both"/>
+        <w:rPr>
+          <w:b/>
+          <w:bCs/>
+        </w:rPr>
+      </w:pPr>
+      <w:r>
+        <w:tab/>
+      </w:r>
+      <w:r>
+        <w:rPr>
+          <w:u w:val="single"/>
+        </w:rPr>
+        <w:t>PREVENTION SECURITY SYSTEM</w:t>
+      </w:r>
+      <w:r>
+        <w:rPr>
+          <w:u w:val="single"/>
+        </w:rPr>
+        <w:t>:</w:t>
+      </w:r>
+      <w:r>
+        <w:t xml:space="preserve"> </w:t>
+      </w:r>
+      <w:r>
+        <w:rPr>
+          <w:b/>
+          <w:bCs/>
+          <w:color w:val="FF0000"/>
+        </w:rPr>
+        <w:t xml:space="preserve">ANY </w:t>
+      </w:r>
+      <w:r>
+        <w:rPr>
+          <w:b/>
+          <w:bCs/>
+          <w:color w:val="FF0000"/>
+        </w:rPr>
+        <w:t>SMART SMILE</w:t>
+      </w:r>
+      <w:r>
+        <w:rPr>
+          <w:b/>
+          <w:bCs/>
+        </w:rPr>
+        <w:t>;</w:t>
+      </w:r>
+    </w:p>
+    <w:p>
+      <w:pPr>
+        <w:ind w:left="360"/>
+        <w:jc w:val="both"/>
+        <w:rPr>
+          <w:b/>
+          <w:bCs/>
+        </w:rPr>
+      </w:pPr>
+      <w:r>
+        <w:tab/>
+      </w:r>
+      <w:r>
+        <w:rPr>
+          <w:u w:val="single"/>
+        </w:rPr>
+        <w:t>PREVENTION SECURITY SYSTEM</w:t>
+      </w:r>
+      <w:r>
+        <w:rPr>
+          <w:u w:val="single"/>
+        </w:rPr>
+        <w:t>:</w:t>
+      </w:r>
+      <w:r>
+        <w:t xml:space="preserve"> </w:t>
+      </w:r>
+      <w:r>
+        <w:rPr>
+          <w:b/>
+          <w:bCs/>
+          <w:color w:val="FF0000"/>
+        </w:rPr>
+        <w:t xml:space="preserve">ANY </w:t>
+      </w:r>
+      <w:r>
+        <w:rPr>
+          <w:b/>
+          <w:bCs/>
+          <w:color w:val="FF0000"/>
+        </w:rPr>
         <w:t>SMIRK SMEAR</w:t>
       </w:r>
       <w:r>
@@ -3541,227 +3766,13 @@
         </w:rPr>
         <w:t xml:space="preserve">ANY </w:t>
       </w:r>
-      <w:proofErr w:type="gramStart"/>
-      <w:r>
-        <w:rPr>
-          <w:b/>
-          <w:bCs/>
-          <w:color w:val="FF0000"/>
-        </w:rPr>
-        <w:t>TEARY EYED</w:t>
-      </w:r>
-      <w:proofErr w:type="gramEnd"/>
-      <w:r>
-        <w:rPr>
-          <w:b/>
-          <w:bCs/>
-          <w:color w:val="FF0000"/>
-        </w:rPr>
-        <w:t xml:space="preserve"> SMILE</w:t>
-      </w:r>
-      <w:r>
-        <w:rPr>
-          <w:b/>
-          <w:bCs/>
-        </w:rPr>
-        <w:t>;</w:t>
-      </w:r>
-    </w:p>
-    <w:p>
-      <w:pPr>
-        <w:ind w:left="360"/>
-        <w:jc w:val="both"/>
-        <w:rPr>
-          <w:b/>
-          <w:bCs/>
-        </w:rPr>
-      </w:pPr>
-      <w:r>
-        <w:tab/>
-      </w:r>
-      <w:r>
-        <w:rPr>
-          <w:u w:val="single"/>
-        </w:rPr>
-        <w:t>PREVENTION SECURITY SYSTEM</w:t>
-      </w:r>
-      <w:r>
-        <w:rPr>
-          <w:u w:val="single"/>
-        </w:rPr>
-        <w:t>:</w:t>
-      </w:r>
-      <w:r>
-        <w:t xml:space="preserve"> </w:t>
-      </w:r>
-      <w:r>
-        <w:rPr>
-          <w:b/>
-          <w:bCs/>
-          <w:color w:val="FF0000"/>
-        </w:rPr>
-        <w:t xml:space="preserve">ANY </w:t>
-      </w:r>
-      <w:r>
-        <w:rPr>
-          <w:b/>
-          <w:bCs/>
-          <w:color w:val="FF0000"/>
-        </w:rPr>
-        <w:t>TREASONOUS BURP</w:t>
-      </w:r>
-      <w:r>
-        <w:rPr>
-          <w:b/>
-          <w:bCs/>
-        </w:rPr>
-        <w:t>;</w:t>
-      </w:r>
-    </w:p>
-    <w:p>
-      <w:pPr>
-        <w:ind w:left="360"/>
-        <w:jc w:val="both"/>
-        <w:rPr>
-          <w:b/>
-          <w:bCs/>
-        </w:rPr>
-      </w:pPr>
-      <w:r>
-        <w:tab/>
-      </w:r>
-      <w:r>
-        <w:rPr>
-          <w:u w:val="single"/>
-        </w:rPr>
-        <w:t>PREVENTION SECURITY SYSTEM</w:t>
-      </w:r>
-      <w:r>
-        <w:rPr>
-          <w:u w:val="single"/>
-        </w:rPr>
-        <w:t>:</w:t>
-      </w:r>
-      <w:r>
-        <w:t xml:space="preserve"> </w:t>
-      </w:r>
-      <w:r>
-        <w:rPr>
-          <w:b/>
-          <w:bCs/>
-          <w:color w:val="FF0000"/>
-        </w:rPr>
-        <w:t xml:space="preserve">ANY </w:t>
-      </w:r>
-      <w:r>
-        <w:rPr>
-          <w:b/>
-          <w:bCs/>
-          <w:color w:val="FF0000"/>
-        </w:rPr>
-        <w:t>TREASONOUS LAUGH</w:t>
-      </w:r>
-      <w:r>
-        <w:rPr>
-          <w:b/>
-          <w:bCs/>
-        </w:rPr>
-        <w:t>;</w:t>
-      </w:r>
-    </w:p>
-    <w:p>
-      <w:pPr>
-        <w:ind w:left="360"/>
-        <w:jc w:val="both"/>
-        <w:rPr>
-          <w:b/>
-          <w:bCs/>
-        </w:rPr>
-      </w:pPr>
-      <w:r>
-        <w:tab/>
-      </w:r>
-      <w:r>
-        <w:rPr>
-          <w:u w:val="single"/>
-        </w:rPr>
-        <w:t>PREVENTION SECURITY SYSTEM</w:t>
-      </w:r>
-      <w:r>
-        <w:rPr>
-          <w:u w:val="single"/>
-        </w:rPr>
-        <w:t>:</w:t>
-      </w:r>
-      <w:r>
-        <w:t xml:space="preserve"> </w:t>
-      </w:r>
-      <w:r>
-        <w:rPr>
-          <w:b/>
-          <w:bCs/>
-          <w:color w:val="FF0000"/>
-        </w:rPr>
-        <w:t xml:space="preserve">ANY </w:t>
-      </w:r>
-      <w:r>
-        <w:rPr>
-          <w:b/>
-          <w:bCs/>
-          <w:color w:val="FF0000"/>
-        </w:rPr>
-        <w:t>TREASONOUS SMILE</w:t>
-      </w:r>
-      <w:r>
-        <w:rPr>
-          <w:b/>
-          <w:bCs/>
-        </w:rPr>
-        <w:t>;</w:t>
-      </w:r>
-    </w:p>
-    <w:p>
-      <w:pPr>
-        <w:ind w:left="360"/>
-        <w:jc w:val="both"/>
-        <w:rPr>
-          <w:b/>
-          <w:bCs/>
-        </w:rPr>
-      </w:pPr>
-      <w:r>
-        <w:tab/>
-      </w:r>
-      <w:r>
-        <w:rPr>
-          <w:u w:val="single"/>
-        </w:rPr>
-        <w:t>PREVENTION SECURITY SYSTEM</w:t>
-      </w:r>
-      <w:r>
-        <w:rPr>
-          <w:u w:val="single"/>
-        </w:rPr>
-        <w:t>:</w:t>
-      </w:r>
-      <w:r>
-        <w:t xml:space="preserve"> </w:t>
-      </w:r>
-      <w:r>
-        <w:rPr>
-          <w:b/>
-          <w:bCs/>
-          <w:color w:val="FF0000"/>
-        </w:rPr>
-        <w:t xml:space="preserve">ANY </w:t>
-      </w:r>
-      <w:r>
-        <w:rPr>
-          <w:b/>
-          <w:bCs/>
-          <w:color w:val="FF0000"/>
-        </w:rPr>
-        <w:t>TREASONOUS SMIRK</w:t>
+      <w:r>
+        <w:rPr>
+          <w:b/>
+          <w:bCs/>
+          <w:color w:val="FF0000"/>
+        </w:rPr>
+        <w:t>TEARY EYED SMILE</w:t>
       </w:r>
       <w:r>
         <w:rPr>
@@ -3813,6 +3824,210 @@
           <w:bCs/>
           <w:color w:val="FF0000"/>
         </w:rPr>
+        <w:t>TREASONOUS BURP</w:t>
+      </w:r>
+      <w:r>
+        <w:rPr>
+          <w:b/>
+          <w:bCs/>
+        </w:rPr>
+        <w:t>;</w:t>
+      </w:r>
+    </w:p>
+    <w:p>
+      <w:pPr>
+        <w:ind w:left="360"/>
+        <w:jc w:val="both"/>
+        <w:rPr>
+          <w:b/>
+          <w:bCs/>
+        </w:rPr>
+      </w:pPr>
+      <w:r>
+        <w:tab/>
+      </w:r>
+      <w:r>
+        <w:rPr>
+          <w:u w:val="single"/>
+        </w:rPr>
+        <w:t>PREVENTION SECURITY SYSTEM</w:t>
+      </w:r>
+      <w:r>
+        <w:rPr>
+          <w:u w:val="single"/>
+        </w:rPr>
+        <w:t>:</w:t>
+      </w:r>
+      <w:r>
+        <w:t xml:space="preserve"> </w:t>
+      </w:r>
+      <w:r>
+        <w:rPr>
+          <w:b/>
+          <w:bCs/>
+          <w:color w:val="FF0000"/>
+        </w:rPr>
+        <w:t xml:space="preserve">ANY </w:t>
+      </w:r>
+      <w:r>
+        <w:rPr>
+          <w:b/>
+          <w:bCs/>
+          <w:color w:val="FF0000"/>
+        </w:rPr>
+        <w:t>TREASONOUS LAUGH</w:t>
+      </w:r>
+      <w:r>
+        <w:rPr>
+          <w:b/>
+          <w:bCs/>
+        </w:rPr>
+        <w:t>;</w:t>
+      </w:r>
+    </w:p>
+    <w:p>
+      <w:pPr>
+        <w:ind w:left="360"/>
+        <w:jc w:val="both"/>
+        <w:rPr>
+          <w:b/>
+          <w:bCs/>
+        </w:rPr>
+      </w:pPr>
+      <w:r>
+        <w:tab/>
+      </w:r>
+      <w:r>
+        <w:rPr>
+          <w:u w:val="single"/>
+        </w:rPr>
+        <w:t>PREVENTION SECURITY SYSTEM</w:t>
+      </w:r>
+      <w:r>
+        <w:rPr>
+          <w:u w:val="single"/>
+        </w:rPr>
+        <w:t>:</w:t>
+      </w:r>
+      <w:r>
+        <w:t xml:space="preserve"> </w:t>
+      </w:r>
+      <w:r>
+        <w:rPr>
+          <w:b/>
+          <w:bCs/>
+          <w:color w:val="FF0000"/>
+        </w:rPr>
+        <w:t xml:space="preserve">ANY </w:t>
+      </w:r>
+      <w:r>
+        <w:rPr>
+          <w:b/>
+          <w:bCs/>
+          <w:color w:val="FF0000"/>
+        </w:rPr>
+        <w:t>TREASONOUS SMILE</w:t>
+      </w:r>
+      <w:r>
+        <w:rPr>
+          <w:b/>
+          <w:bCs/>
+        </w:rPr>
+        <w:t>;</w:t>
+      </w:r>
+    </w:p>
+    <w:p>
+      <w:pPr>
+        <w:ind w:left="360"/>
+        <w:jc w:val="both"/>
+        <w:rPr>
+          <w:b/>
+          <w:bCs/>
+        </w:rPr>
+      </w:pPr>
+      <w:r>
+        <w:tab/>
+      </w:r>
+      <w:r>
+        <w:rPr>
+          <w:u w:val="single"/>
+        </w:rPr>
+        <w:t>PREVENTION SECURITY SYSTEM</w:t>
+      </w:r>
+      <w:r>
+        <w:rPr>
+          <w:u w:val="single"/>
+        </w:rPr>
+        <w:t>:</w:t>
+      </w:r>
+      <w:r>
+        <w:t xml:space="preserve"> </w:t>
+      </w:r>
+      <w:r>
+        <w:rPr>
+          <w:b/>
+          <w:bCs/>
+          <w:color w:val="FF0000"/>
+        </w:rPr>
+        <w:t xml:space="preserve">ANY </w:t>
+      </w:r>
+      <w:r>
+        <w:rPr>
+          <w:b/>
+          <w:bCs/>
+          <w:color w:val="FF0000"/>
+        </w:rPr>
+        <w:t>TREASONOUS SMIRK</w:t>
+      </w:r>
+      <w:r>
+        <w:rPr>
+          <w:b/>
+          <w:bCs/>
+        </w:rPr>
+        <w:t>;</w:t>
+      </w:r>
+    </w:p>
+    <w:p>
+      <w:pPr>
+        <w:ind w:left="360"/>
+        <w:jc w:val="both"/>
+        <w:rPr>
+          <w:b/>
+          <w:bCs/>
+        </w:rPr>
+      </w:pPr>
+      <w:r>
+        <w:tab/>
+      </w:r>
+      <w:r>
+        <w:rPr>
+          <w:u w:val="single"/>
+        </w:rPr>
+        <w:t>PREVENTION SECURITY SYSTEM</w:t>
+      </w:r>
+      <w:r>
+        <w:rPr>
+          <w:u w:val="single"/>
+        </w:rPr>
+        <w:t>:</w:t>
+      </w:r>
+      <w:r>
+        <w:t xml:space="preserve"> </w:t>
+      </w:r>
+      <w:r>
+        <w:rPr>
+          <w:b/>
+          <w:bCs/>
+          <w:color w:val="FF0000"/>
+        </w:rPr>
+        <w:t xml:space="preserve">ANY </w:t>
+      </w:r>
+      <w:r>
+        <w:rPr>
+          <w:b/>
+          <w:bCs/>
+          <w:color w:val="FF0000"/>
+        </w:rPr>
         <w:t>TREASONOUS SNEEZE</w:t>
       </w:r>
       <w:r>
@@ -3915,15 +4130,7 @@
           <w:bCs/>
           <w:color w:val="FF0000"/>
         </w:rPr>
-        <w:t>UN</w:t>
-      </w:r>
-      <w:r>
-        <w:rPr>
-          <w:b/>
-          <w:bCs/>
-          <w:color w:val="FF0000"/>
-        </w:rPr>
-        <w:t>CONTROLLABLE LAUGHING</w:t>
+        <w:t>UNCONTROLLABLE LAUGHING</w:t>
       </w:r>
       <w:r>
         <w:rPr>
@@ -5381,7 +5588,6 @@
       </w:rPr>
       <w:t xml:space="preserve"> </w:t>
     </w:r>
-    <w:proofErr w:type="gramStart"/>
     <w:r>
       <w:rPr>
         <w:b/>
@@ -5407,16 +5613,7 @@
         <w:color w:val="000000" w:themeColor="text1"/>
         <w:sz w:val="18"/>
       </w:rPr>
-      <w:t xml:space="preserve">  </w:t>
-    </w:r>
-    <w:proofErr w:type="gramEnd"/>
-    <w:r>
-      <w:rPr>
-        <w:i/>
-        <w:color w:val="000000" w:themeColor="text1"/>
-        <w:sz w:val="18"/>
-      </w:rPr>
-      <w:t xml:space="preserve">    Company </w:t>
+      <w:t xml:space="preserve">      Company </w:t>
     </w:r>
     <w:r>
       <w:rPr>

</xml_diff>

<commit_message>
Update 9/15/2023 12:00AM EST
Update as of 12:00AM EST on 9/15/2023.
</commit_message>
<xml_diff>
--- a/&SPECIFIC/&MOUTH WAR CRIME PREVENTION/20230914 - MCE123 Technology Development - Mouth War Crime Prevention Security Systems - v1.0.1.14.docx
+++ b/&SPECIFIC/&MOUTH WAR CRIME PREVENTION/20230914 - MCE123 Technology Development - Mouth War Crime Prevention Security Systems - v1.0.1.14.docx
@@ -207,7 +207,7 @@
           <w:sz w:val="28"/>
           <w:szCs w:val="28"/>
         </w:rPr>
-        <w:t>9/14/2023 4:10:45 PM</w:t>
+        <w:t>9/14/2023 11:59:41 PM</w:t>
       </w:r>
     </w:p>
     <w:p>
@@ -536,6 +536,7 @@
         </w:rPr>
         <w:t>NEVER BE ALLOWED</w:t>
       </w:r>
+      <w:proofErr w:type="gramStart"/>
       <w:r>
         <w:rPr>
           <w:rFonts w:ascii="Courier New" w:hAnsi="Courier New" w:cs="Courier New"/>
@@ -553,7 +554,11 @@
         <w:t xml:space="preserve"> </w:t>
       </w:r>
       <w:r>
-        <w:t xml:space="preserve">                            </w:t>
+        <w:t xml:space="preserve">  </w:t>
+      </w:r>
+      <w:proofErr w:type="gramEnd"/>
+      <w:r>
+        <w:t xml:space="preserve">                          </w:t>
       </w:r>
       <w:r>
         <w:rPr>
@@ -1296,31 +1301,7 @@
           <w:bCs/>
           <w:color w:val="FF0000"/>
         </w:rPr>
-        <w:t>E</w:t>
-      </w:r>
-      <w:r>
-        <w:rPr>
-          <w:b/>
-          <w:bCs/>
-          <w:color w:val="FF0000"/>
-        </w:rPr>
-        <w:t>VIL</w:t>
-      </w:r>
-      <w:r>
-        <w:rPr>
-          <w:b/>
-          <w:bCs/>
-          <w:color w:val="FF0000"/>
-        </w:rPr>
-        <w:t xml:space="preserve"> </w:t>
-      </w:r>
-      <w:r>
-        <w:rPr>
-          <w:b/>
-          <w:bCs/>
-          <w:color w:val="FF0000"/>
-        </w:rPr>
-        <w:t>SMILE</w:t>
+        <w:t>EVIL SMILE</w:t>
       </w:r>
       <w:r>
         <w:rPr>
@@ -1588,62 +1569,6 @@
     </w:p>
     <w:p>
       <w:pPr>
-        <w:ind w:left="360"/>
-        <w:jc w:val="both"/>
-        <w:rPr>
-          <w:b/>
-          <w:bCs/>
-        </w:rPr>
-      </w:pPr>
-      <w:r>
-        <w:rPr>
-          <w:u w:val="single"/>
-        </w:rPr>
-        <w:t>PREVENTION SECURITY SYSTEM</w:t>
-      </w:r>
-      <w:r>
-        <w:rPr>
-          <w:u w:val="single"/>
-        </w:rPr>
-        <w:t>:</w:t>
-      </w:r>
-      <w:r>
-        <w:t xml:space="preserve"> </w:t>
-      </w:r>
-      <w:r>
-        <w:rPr>
-          <w:b/>
-          <w:bCs/>
-          <w:color w:val="FF0000"/>
-        </w:rPr>
-        <w:t xml:space="preserve">ANY </w:t>
-      </w:r>
-      <w:r>
-        <w:rPr>
-          <w:b/>
-          <w:bCs/>
-          <w:color w:val="FF0000"/>
-        </w:rPr>
-        <w:t xml:space="preserve">FORCED </w:t>
-      </w:r>
-      <w:r>
-        <w:rPr>
-          <w:b/>
-          <w:bCs/>
-          <w:color w:val="FF0000"/>
-        </w:rPr>
-        <w:t>SMILE</w:t>
-      </w:r>
-      <w:r>
-        <w:rPr>
-          <w:b/>
-          <w:bCs/>
-        </w:rPr>
-        <w:t>;</w:t>
-      </w:r>
-    </w:p>
-    <w:p>
-      <w:pPr>
         <w:ind w:left="360" w:firstLine="360"/>
         <w:jc w:val="both"/>
         <w:rPr>
@@ -1680,6 +1605,54 @@
           <w:bCs/>
           <w:color w:val="FF0000"/>
         </w:rPr>
+        <w:t>FORCED SMILE</w:t>
+      </w:r>
+      <w:r>
+        <w:rPr>
+          <w:b/>
+          <w:bCs/>
+        </w:rPr>
+        <w:t>;</w:t>
+      </w:r>
+    </w:p>
+    <w:p>
+      <w:pPr>
+        <w:ind w:left="360" w:firstLine="360"/>
+        <w:jc w:val="both"/>
+        <w:rPr>
+          <w:b/>
+          <w:bCs/>
+        </w:rPr>
+      </w:pPr>
+      <w:r>
+        <w:rPr>
+          <w:u w:val="single"/>
+        </w:rPr>
+        <w:t>PREVENTION SECURITY SYSTEM</w:t>
+      </w:r>
+      <w:r>
+        <w:rPr>
+          <w:u w:val="single"/>
+        </w:rPr>
+        <w:t>:</w:t>
+      </w:r>
+      <w:r>
+        <w:t xml:space="preserve"> </w:t>
+      </w:r>
+      <w:r>
+        <w:rPr>
+          <w:b/>
+          <w:bCs/>
+          <w:color w:val="FF0000"/>
+        </w:rPr>
+        <w:t xml:space="preserve">ANY </w:t>
+      </w:r>
+      <w:r>
+        <w:rPr>
+          <w:b/>
+          <w:bCs/>
+          <w:color w:val="FF0000"/>
+        </w:rPr>
         <w:t>FORCED SMILING</w:t>
       </w:r>
       <w:r>
@@ -2139,6 +2112,73 @@
           <w:bCs/>
           <w:color w:val="FF0000"/>
         </w:rPr>
+        <w:t>IN</w:t>
+      </w:r>
+      <w:r>
+        <w:rPr>
+          <w:b/>
+          <w:bCs/>
+          <w:color w:val="FF0000"/>
+        </w:rPr>
+        <w:t>CONSISTENT</w:t>
+      </w:r>
+      <w:r>
+        <w:rPr>
+          <w:b/>
+          <w:bCs/>
+          <w:color w:val="FF0000"/>
+        </w:rPr>
+        <w:t xml:space="preserve"> SMILE</w:t>
+      </w:r>
+      <w:r>
+        <w:rPr>
+          <w:b/>
+          <w:bCs/>
+        </w:rPr>
+        <w:t>;</w:t>
+      </w:r>
+    </w:p>
+    <w:p>
+      <w:pPr>
+        <w:ind w:left="360"/>
+        <w:jc w:val="both"/>
+        <w:rPr>
+          <w:b/>
+          <w:bCs/>
+        </w:rPr>
+      </w:pPr>
+      <w:r>
+        <w:tab/>
+      </w:r>
+      <w:r>
+        <w:rPr>
+          <w:u w:val="single"/>
+        </w:rPr>
+        <w:t>PREVENTION SECURITY SYSTEM</w:t>
+      </w:r>
+      <w:r>
+        <w:rPr>
+          <w:u w:val="single"/>
+        </w:rPr>
+        <w:t>:</w:t>
+      </w:r>
+      <w:r>
+        <w:t xml:space="preserve"> </w:t>
+      </w:r>
+      <w:r>
+        <w:rPr>
+          <w:b/>
+          <w:bCs/>
+          <w:color w:val="FF0000"/>
+        </w:rPr>
+        <w:t xml:space="preserve">ANY </w:t>
+      </w:r>
+      <w:r>
+        <w:rPr>
+          <w:b/>
+          <w:bCs/>
+          <w:color w:val="FF0000"/>
+        </w:rPr>
         <w:t>INGENUINE SMILE</w:t>
       </w:r>
       <w:r>
@@ -2599,57 +2639,6 @@
           <w:color w:val="FF0000"/>
         </w:rPr>
         <w:t>MOUTH RUB</w:t>
-      </w:r>
-      <w:r>
-        <w:rPr>
-          <w:b/>
-          <w:bCs/>
-        </w:rPr>
-        <w:t>;</w:t>
-      </w:r>
-    </w:p>
-    <w:p>
-      <w:pPr>
-        <w:ind w:left="360"/>
-        <w:jc w:val="both"/>
-        <w:rPr>
-          <w:b/>
-          <w:bCs/>
-        </w:rPr>
-      </w:pPr>
-      <w:r>
-        <w:tab/>
-      </w:r>
-      <w:r>
-        <w:rPr>
-          <w:u w:val="single"/>
-        </w:rPr>
-        <w:t>PREVENTION SECURITY SYSTEM</w:t>
-      </w:r>
-      <w:r>
-        <w:rPr>
-          <w:u w:val="single"/>
-        </w:rPr>
-        <w:t>:</w:t>
-      </w:r>
-      <w:r>
-        <w:t xml:space="preserve"> </w:t>
-      </w:r>
-      <w:r>
-        <w:rPr>
-          <w:b/>
-          <w:bCs/>
-          <w:color w:val="FF0000"/>
-        </w:rPr>
-        <w:t xml:space="preserve">ANY </w:t>
-      </w:r>
-      <w:r>
-        <w:rPr>
-          <w:b/>
-          <w:bCs/>
-          <w:color w:val="FF0000"/>
-        </w:rPr>
-        <w:t>MOUTH SORE</w:t>
       </w:r>
       <w:r>
         <w:rPr>
@@ -2701,6 +2690,57 @@
           <w:bCs/>
           <w:color w:val="FF0000"/>
         </w:rPr>
+        <w:t>MOUTH SORE</w:t>
+      </w:r>
+      <w:r>
+        <w:rPr>
+          <w:b/>
+          <w:bCs/>
+        </w:rPr>
+        <w:t>;</w:t>
+      </w:r>
+    </w:p>
+    <w:p>
+      <w:pPr>
+        <w:ind w:left="360"/>
+        <w:jc w:val="both"/>
+        <w:rPr>
+          <w:b/>
+          <w:bCs/>
+        </w:rPr>
+      </w:pPr>
+      <w:r>
+        <w:tab/>
+      </w:r>
+      <w:r>
+        <w:rPr>
+          <w:u w:val="single"/>
+        </w:rPr>
+        <w:t>PREVENTION SECURITY SYSTEM</w:t>
+      </w:r>
+      <w:r>
+        <w:rPr>
+          <w:u w:val="single"/>
+        </w:rPr>
+        <w:t>:</w:t>
+      </w:r>
+      <w:r>
+        <w:t xml:space="preserve"> </w:t>
+      </w:r>
+      <w:r>
+        <w:rPr>
+          <w:b/>
+          <w:bCs/>
+          <w:color w:val="FF0000"/>
+        </w:rPr>
+        <w:t xml:space="preserve">ANY </w:t>
+      </w:r>
+      <w:r>
+        <w:rPr>
+          <w:b/>
+          <w:bCs/>
+          <w:color w:val="FF0000"/>
+        </w:rPr>
         <w:t>MOUTH WARRANT</w:t>
       </w:r>
       <w:r>
@@ -3741,6 +3781,7 @@
         </w:rPr>
       </w:pPr>
       <w:r>
+        <w:lastRenderedPageBreak/>
         <w:tab/>
       </w:r>
       <w:r>
@@ -3766,33 +3807,42 @@
         </w:rPr>
         <w:t xml:space="preserve">ANY </w:t>
       </w:r>
-      <w:r>
-        <w:rPr>
-          <w:b/>
-          <w:bCs/>
-          <w:color w:val="FF0000"/>
-        </w:rPr>
-        <w:t>TEARY EYED SMILE</w:t>
-      </w:r>
-      <w:r>
-        <w:rPr>
-          <w:b/>
-          <w:bCs/>
-        </w:rPr>
-        <w:t>;</w:t>
-      </w:r>
-    </w:p>
-    <w:p>
-      <w:pPr>
-        <w:ind w:left="360"/>
-        <w:jc w:val="both"/>
-        <w:rPr>
-          <w:b/>
-          <w:bCs/>
-        </w:rPr>
-      </w:pPr>
-      <w:r>
-        <w:lastRenderedPageBreak/>
+      <w:proofErr w:type="gramStart"/>
+      <w:r>
+        <w:rPr>
+          <w:b/>
+          <w:bCs/>
+          <w:color w:val="FF0000"/>
+        </w:rPr>
+        <w:t>TEARY EYED</w:t>
+      </w:r>
+      <w:proofErr w:type="gramEnd"/>
+      <w:r>
+        <w:rPr>
+          <w:b/>
+          <w:bCs/>
+          <w:color w:val="FF0000"/>
+        </w:rPr>
+        <w:t xml:space="preserve"> SMILE</w:t>
+      </w:r>
+      <w:r>
+        <w:rPr>
+          <w:b/>
+          <w:bCs/>
+        </w:rPr>
+        <w:t>;</w:t>
+      </w:r>
+    </w:p>
+    <w:p>
+      <w:pPr>
+        <w:ind w:left="360"/>
+        <w:jc w:val="both"/>
+        <w:rPr>
+          <w:b/>
+          <w:bCs/>
+        </w:rPr>
+      </w:pPr>
+      <w:r>
         <w:tab/>
       </w:r>
       <w:r>
@@ -5588,6 +5638,7 @@
       </w:rPr>
       <w:t xml:space="preserve"> </w:t>
     </w:r>
+    <w:proofErr w:type="gramStart"/>
     <w:r>
       <w:rPr>
         <w:b/>
@@ -5613,7 +5664,16 @@
         <w:color w:val="000000" w:themeColor="text1"/>
         <w:sz w:val="18"/>
       </w:rPr>
-      <w:t xml:space="preserve">      Company </w:t>
+      <w:t xml:space="preserve">  </w:t>
+    </w:r>
+    <w:proofErr w:type="gramEnd"/>
+    <w:r>
+      <w:rPr>
+        <w:i/>
+        <w:color w:val="000000" w:themeColor="text1"/>
+        <w:sz w:val="18"/>
+      </w:rPr>
+      <w:t xml:space="preserve">    Company </w:t>
     </w:r>
     <w:r>
       <w:rPr>

</xml_diff>